<commit_message>
updated course files for cse 101
</commit_message>
<xml_diff>
--- a/FALL 19/MAT 101/mat101coursefile/Template 7-C-Course Level Learning Assessment Alignment.docx
+++ b/FALL 19/MAT 101/mat101coursefile/Template 7-C-Course Level Learning Assessment Alignment.docx
@@ -327,8 +327,6 @@
                     </w:rPr>
                     <w:t>Core Competencies for Graduates</w:t>
                   </w:r>
-                  <w:bookmarkStart w:id="0" w:name="_GoBack"/>
-                  <w:bookmarkEnd w:id="0"/>
                 </w:p>
               </w:txbxContent>
             </v:textbox>
@@ -457,6 +455,8 @@
                   <w:pPr>
                     <w:jc w:val="center"/>
                   </w:pPr>
+                  <w:bookmarkStart w:id="0" w:name="_GoBack"/>
+                  <w:bookmarkEnd w:id="0"/>
                 </w:p>
               </w:txbxContent>
             </v:textbox>
@@ -493,7 +493,14 @@
                       <w:rFonts w:ascii="Times New Roman" w:hAnsi="Times New Roman" w:cs="Times New Roman"/>
                       <w:b/>
                     </w:rPr>
-                    <w:t>AR</w:t>
+                    <w:t>A</w:t>
+                  </w:r>
+                  <w:r>
+                    <w:rPr>
+                      <w:rFonts w:ascii="Times New Roman" w:hAnsi="Times New Roman" w:cs="Times New Roman"/>
+                      <w:b/>
+                    </w:rPr>
+                    <w:t>S</w:t>
                   </w:r>
                   <w:r>
                     <w:rPr>
@@ -544,7 +551,14 @@
                       <w:rFonts w:ascii="Times New Roman" w:hAnsi="Times New Roman" w:cs="Times New Roman"/>
                       <w:b/>
                     </w:rPr>
-                    <w:t>AR</w:t>
+                    <w:t>A</w:t>
+                  </w:r>
+                  <w:r>
+                    <w:rPr>
+                      <w:rFonts w:ascii="Times New Roman" w:hAnsi="Times New Roman" w:cs="Times New Roman"/>
+                      <w:b/>
+                    </w:rPr>
+                    <w:t>S</w:t>
                   </w:r>
                   <w:r>
                     <w:rPr>
@@ -611,7 +625,14 @@
                       <w:rFonts w:ascii="Times New Roman" w:hAnsi="Times New Roman" w:cs="Times New Roman"/>
                       <w:b/>
                     </w:rPr>
-                    <w:t>AR</w:t>
+                    <w:t>A</w:t>
+                  </w:r>
+                  <w:r>
+                    <w:rPr>
+                      <w:rFonts w:ascii="Times New Roman" w:hAnsi="Times New Roman" w:cs="Times New Roman"/>
+                      <w:b/>
+                    </w:rPr>
+                    <w:t>S</w:t>
                   </w:r>
                   <w:r>
                     <w:rPr>
@@ -655,7 +676,14 @@
                       <w:rFonts w:ascii="Times New Roman" w:hAnsi="Times New Roman" w:cs="Times New Roman"/>
                       <w:b/>
                     </w:rPr>
-                    <w:t>AR</w:t>
+                    <w:t>A</w:t>
+                  </w:r>
+                  <w:r>
+                    <w:rPr>
+                      <w:rFonts w:ascii="Times New Roman" w:hAnsi="Times New Roman" w:cs="Times New Roman"/>
+                      <w:b/>
+                    </w:rPr>
+                    <w:t>S</w:t>
                   </w:r>
                   <w:r>
                     <w:rPr>
@@ -723,7 +751,21 @@
                       <w:rFonts w:ascii="Times New Roman" w:hAnsi="Times New Roman" w:cs="Times New Roman"/>
                       <w:b/>
                     </w:rPr>
-                    <w:t>AR 6</w:t>
+                    <w:t>A</w:t>
+                  </w:r>
+                  <w:r>
+                    <w:rPr>
+                      <w:rFonts w:ascii="Times New Roman" w:hAnsi="Times New Roman" w:cs="Times New Roman"/>
+                      <w:b/>
+                    </w:rPr>
+                    <w:t>S</w:t>
+                  </w:r>
+                  <w:r>
+                    <w:rPr>
+                      <w:rFonts w:ascii="Times New Roman" w:hAnsi="Times New Roman" w:cs="Times New Roman"/>
+                      <w:b/>
+                    </w:rPr>
+                    <w:t xml:space="preserve"> 6</w:t>
                   </w:r>
                   <w:r>
                     <w:rPr>
@@ -760,7 +802,21 @@
                       <w:rFonts w:ascii="Times New Roman" w:hAnsi="Times New Roman" w:cs="Times New Roman"/>
                       <w:b/>
                     </w:rPr>
-                    <w:t>AR 5</w:t>
+                    <w:t>A</w:t>
+                  </w:r>
+                  <w:r>
+                    <w:rPr>
+                      <w:rFonts w:ascii="Times New Roman" w:hAnsi="Times New Roman" w:cs="Times New Roman"/>
+                      <w:b/>
+                    </w:rPr>
+                    <w:t>S</w:t>
+                  </w:r>
+                  <w:r>
+                    <w:rPr>
+                      <w:rFonts w:ascii="Times New Roman" w:hAnsi="Times New Roman" w:cs="Times New Roman"/>
+                      <w:b/>
+                    </w:rPr>
+                    <w:t xml:space="preserve"> 5</w:t>
                   </w:r>
                   <w:r>
                     <w:rPr>
@@ -797,7 +853,7 @@
           <w:noProof/>
         </w:rPr>
         <w:pict w14:anchorId="2FE2A9AB">
-          <v:rect id="Rectangle 23" o:spid="_x0000_s1037" style="position:absolute;margin-left:23.45pt;margin-top:18.25pt;width:159.75pt;height:54.75pt;z-index:251681792;visibility:visible;mso-width-relative:margin;mso-height-relative:margin;v-text-anchor:middle" o:gfxdata="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" fillcolor="white [3201]" strokecolor="#7f7f7f [1612]" strokeweight="1pt">
+          <v:rect id="Rectangle 23" o:spid="_x0000_s1037" style="position:absolute;margin-left:120.2pt;margin-top:24.25pt;width:159.75pt;height:54.75pt;z-index:251681792;visibility:visible;mso-width-relative:margin;mso-height-relative:margin;v-text-anchor:middle" o:gfxdata="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" fillcolor="white [3201]" strokecolor="#7f7f7f [1612]" strokeweight="1pt">
             <v:textbox>
               <w:txbxContent>
                 <w:p>
@@ -813,7 +869,21 @@
                       <w:rFonts w:ascii="Times New Roman" w:hAnsi="Times New Roman" w:cs="Times New Roman"/>
                       <w:b/>
                     </w:rPr>
-                    <w:t>AR 7</w:t>
+                    <w:t>A</w:t>
+                  </w:r>
+                  <w:r>
+                    <w:rPr>
+                      <w:rFonts w:ascii="Times New Roman" w:hAnsi="Times New Roman" w:cs="Times New Roman"/>
+                      <w:b/>
+                    </w:rPr>
+                    <w:t>S</w:t>
+                  </w:r>
+                  <w:r>
+                    <w:rPr>
+                      <w:rFonts w:ascii="Times New Roman" w:hAnsi="Times New Roman" w:cs="Times New Roman"/>
+                      <w:b/>
+                    </w:rPr>
+                    <w:t xml:space="preserve"> 7</w:t>
                   </w:r>
                   <w:r>
                     <w:rPr>
@@ -835,104 +905,30 @@
           </v:rect>
         </w:pict>
       </w:r>
-      <w:r>
-        <w:rPr>
-          <w:rFonts w:ascii="Times New Roman" w:hAnsi="Times New Roman" w:cs="Times New Roman"/>
-          <w:noProof/>
-        </w:rPr>
-        <w:pict w14:anchorId="2593DA3E">
-          <v:rect id="Rectangle 25" o:spid="_x0000_s1038" style="position:absolute;margin-left:204pt;margin-top:19.75pt;width:164.25pt;height:53.25pt;z-index:251683840;visibility:visible;mso-width-relative:margin;mso-height-relative:margin;v-text-anchor:middle" o:gfxdata="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" fillcolor="white [3201]" strokecolor="#7f7f7f [1612]" strokeweight="1pt">
-            <v:textbox>
-              <w:txbxContent>
-                <w:p>
-                  <w:pPr>
-                    <w:pStyle w:val="NoSpacing"/>
-                    <w:rPr>
-                      <w:rFonts w:ascii="Times New Roman" w:hAnsi="Times New Roman" w:cs="Times New Roman"/>
-                      <w:b/>
-                    </w:rPr>
-                  </w:pPr>
-                  <w:r>
-                    <w:rPr>
-                      <w:rFonts w:ascii="Times New Roman" w:hAnsi="Times New Roman" w:cs="Times New Roman"/>
-                      <w:b/>
-                    </w:rPr>
-                    <w:t>AR 8</w:t>
-                  </w:r>
-                  <w:r>
-                    <w:rPr>
-                      <w:rFonts w:ascii="Times New Roman" w:hAnsi="Times New Roman" w:cs="Times New Roman"/>
-                      <w:b/>
-                    </w:rPr>
-                    <w:t xml:space="preserve">: </w:t>
-                  </w:r>
-                </w:p>
-              </w:txbxContent>
-            </v:textbox>
-          </v:rect>
-        </w:pict>
-      </w:r>
-    </w:p>
-    <w:p>
-      <w:pPr>
-        <w:rPr>
-          <w:rFonts w:ascii="Times New Roman" w:hAnsi="Times New Roman" w:cs="Times New Roman"/>
-          <w:b/>
-        </w:rPr>
-      </w:pPr>
-    </w:p>
-    <w:p>
-      <w:pPr>
-        <w:rPr>
-          <w:rFonts w:ascii="Times New Roman" w:hAnsi="Times New Roman" w:cs="Times New Roman"/>
-          <w:b/>
-        </w:rPr>
-      </w:pPr>
-    </w:p>
-    <w:p>
-      <w:pPr>
-        <w:rPr>
-          <w:rFonts w:ascii="Times New Roman" w:hAnsi="Times New Roman" w:cs="Times New Roman"/>
-          <w:b/>
-        </w:rPr>
-      </w:pPr>
-      <w:r>
-        <w:rPr>
-          <w:rFonts w:ascii="Times New Roman" w:hAnsi="Times New Roman" w:cs="Times New Roman"/>
-          <w:noProof/>
-        </w:rPr>
-        <w:pict w14:anchorId="34283D30">
-          <v:rect id="Rectangle 7" o:spid="_x0000_s1039" style="position:absolute;margin-left:114.65pt;margin-top:9.4pt;width:157.5pt;height:54pt;z-index:251685888;visibility:visible;mso-width-relative:margin;mso-height-relative:margin;v-text-anchor:middle" o:gfxdata="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" fillcolor="white [3201]" strokecolor="#7f7f7f [1612]" strokeweight="1pt">
-            <v:textbox>
-              <w:txbxContent>
-                <w:p>
-                  <w:pPr>
-                    <w:pStyle w:val="NoSpacing"/>
-                    <w:rPr>
-                      <w:rFonts w:ascii="Times New Roman" w:hAnsi="Times New Roman" w:cs="Times New Roman"/>
-                      <w:b/>
-                    </w:rPr>
-                  </w:pPr>
-                  <w:r>
-                    <w:rPr>
-                      <w:rFonts w:ascii="Times New Roman" w:hAnsi="Times New Roman" w:cs="Times New Roman"/>
-                      <w:b/>
-                    </w:rPr>
-                    <w:t>AR 9</w:t>
-                  </w:r>
-                  <w:r>
-                    <w:rPr>
-                      <w:rFonts w:ascii="Times New Roman" w:hAnsi="Times New Roman" w:cs="Times New Roman"/>
-                      <w:b/>
-                    </w:rPr>
-                    <w:t xml:space="preserve">: </w:t>
-                  </w:r>
-                </w:p>
-              </w:txbxContent>
-            </v:textbox>
-          </v:rect>
-        </w:pict>
-      </w:r>
+    </w:p>
+    <w:p>
+      <w:pPr>
+        <w:rPr>
+          <w:rFonts w:ascii="Times New Roman" w:hAnsi="Times New Roman" w:cs="Times New Roman"/>
+          <w:b/>
+        </w:rPr>
+      </w:pPr>
+    </w:p>
+    <w:p>
+      <w:pPr>
+        <w:rPr>
+          <w:rFonts w:ascii="Times New Roman" w:hAnsi="Times New Roman" w:cs="Times New Roman"/>
+          <w:b/>
+        </w:rPr>
+      </w:pPr>
+    </w:p>
+    <w:p>
+      <w:pPr>
+        <w:rPr>
+          <w:rFonts w:ascii="Times New Roman" w:hAnsi="Times New Roman" w:cs="Times New Roman"/>
+          <w:b/>
+        </w:rPr>
+      </w:pPr>
     </w:p>
     <w:p>
       <w:pPr>
@@ -1723,7 +1719,7 @@
       </w:pPr>
     </w:pPrDefault>
   </w:docDefaults>
-  <w:latentStyles w:defLockedState="0" w:defUIPriority="99" w:defSemiHidden="0" w:defUnhideWhenUsed="0" w:defQFormat="0" w:count="376">
+  <w:latentStyles w:defLockedState="0" w:defUIPriority="99" w:defSemiHidden="0" w:defUnhideWhenUsed="0" w:defQFormat="0" w:count="375">
     <w:lsdException w:name="Normal" w:uiPriority="0" w:qFormat="1"/>
     <w:lsdException w:name="heading 1" w:uiPriority="9" w:qFormat="1"/>
     <w:lsdException w:name="heading 2" w:semiHidden="1" w:uiPriority="9" w:unhideWhenUsed="1" w:qFormat="1"/>
@@ -2099,7 +2095,6 @@
     <w:lsdException w:name="Smart Hyperlink" w:semiHidden="1" w:unhideWhenUsed="1"/>
     <w:lsdException w:name="Hashtag" w:semiHidden="1" w:unhideWhenUsed="1"/>
     <w:lsdException w:name="Unresolved Mention" w:semiHidden="1" w:unhideWhenUsed="1"/>
-    <w:lsdException w:name="Smart Link" w:semiHidden="1" w:unhideWhenUsed="1"/>
   </w:latentStyles>
   <w:style w:type="paragraph" w:default="1" w:styleId="Normal">
     <w:name w:val="Normal"/>

</xml_diff>